<commit_message>
Ispravio pogresan naslov paragrafa
</commit_message>
<xml_diff>
--- a/PROJECT_DOCS/2. SSU dokumenti/Word dokumenti/SSU_odjavljivanje.docx
+++ b/PROJECT_DOCS/2. SSU dokumenti/Word dokumenti/SSU_odjavljivanje.docx
@@ -253,43 +253,7 @@
           <w:szCs w:val="28"/>
           <w:lang w:val="sr-Latn-RS"/>
         </w:rPr>
-        <w:t>odjavljivanja korisnika sa</w:t>
-      </w:r>
-      <w:r>
-        <w:rPr>
-          <w:b/>
-          <w:sz w:val="28"/>
-          <w:szCs w:val="28"/>
-          <w:lang w:val="sr-Latn-RS"/>
-        </w:rPr>
-        <w:t xml:space="preserve"> kategorij</w:t>
-      </w:r>
-      <w:r>
-        <w:rPr>
-          <w:b/>
-          <w:sz w:val="28"/>
-          <w:szCs w:val="28"/>
-          <w:lang w:val="sr-Latn-RS"/>
-        </w:rPr>
-        <w:t>e</w:t>
-      </w:r>
-      <w:r>
-        <w:rPr>
-          <w:b/>
-          <w:sz w:val="28"/>
-          <w:szCs w:val="28"/>
-          <w:lang w:val="sr-Latn-RS"/>
-        </w:rPr>
-        <w:t xml:space="preserve"> </w:t>
-      </w:r>
-      <w:r>
-        <w:rPr>
-          <w:b/>
-          <w:sz w:val="28"/>
-          <w:szCs w:val="28"/>
-          <w:lang w:val="sr-Latn-RS"/>
-        </w:rPr>
-        <w:t>obaveštenja</w:t>
+        <w:t>odjavljivanja korisnika sa kategorije obaveštenja</w:t>
       </w:r>
     </w:p>
     <w:p>
@@ -577,8 +541,6 @@
               </w:rPr>
               <w:t>07</w:t>
             </w:r>
-            <w:bookmarkStart w:id="0" w:name="_GoBack"/>
-            <w:bookmarkEnd w:id="0"/>
             <w:r>
               <w:rPr>
                 <w:rFonts w:ascii="Calibri" w:eastAsia="Times New Roman" w:hAnsi="Calibri" w:cs="Calibri"/>
@@ -1417,7 +1379,12 @@
             <w:pStyle w:val="TOCHeading"/>
           </w:pPr>
           <w:r>
-            <w:t>Sadržaj</w:t>
+            <w:t>Sadrž</w:t>
+          </w:r>
+          <w:bookmarkStart w:id="0" w:name="_GoBack"/>
+          <w:bookmarkEnd w:id="0"/>
+          <w:r>
+            <w:t>aj</w:t>
           </w:r>
         </w:p>
         <w:p>
@@ -1441,7 +1408,7 @@
           <w:r>
             <w:fldChar w:fldCharType="separate"/>
           </w:r>
-          <w:hyperlink w:anchor="_Toc42381742" w:history="1">
+          <w:hyperlink w:anchor="_Toc42383302" w:history="1">
             <w:r>
               <w:rPr>
                 <w:rStyle w:val="Hyperlink"/>
@@ -1484,7 +1451,7 @@
                 <w:noProof/>
                 <w:webHidden/>
               </w:rPr>
-              <w:instrText xml:space="preserve"> PAGEREF _Toc42381742 \h </w:instrText>
+              <w:instrText xml:space="preserve"> PAGEREF _Toc42383302 \h </w:instrText>
             </w:r>
             <w:r>
               <w:rPr>
@@ -1527,7 +1494,7 @@
               <w:lang w:eastAsia="en-US"/>
             </w:rPr>
           </w:pPr>
-          <w:hyperlink w:anchor="_Toc42381743" w:history="1">
+          <w:hyperlink w:anchor="_Toc42383303" w:history="1">
             <w:r>
               <w:rPr>
                 <w:rStyle w:val="Hyperlink"/>
@@ -1570,7 +1537,7 @@
                 <w:noProof/>
                 <w:webHidden/>
               </w:rPr>
-              <w:instrText xml:space="preserve"> PAGEREF _Toc42381743 \h </w:instrText>
+              <w:instrText xml:space="preserve"> PAGEREF _Toc42383303 \h </w:instrText>
             </w:r>
             <w:r>
               <w:rPr>
@@ -1613,7 +1580,7 @@
               <w:lang w:eastAsia="en-US"/>
             </w:rPr>
           </w:pPr>
-          <w:hyperlink w:anchor="_Toc42381744" w:history="1">
+          <w:hyperlink w:anchor="_Toc42383304" w:history="1">
             <w:r>
               <w:rPr>
                 <w:rStyle w:val="Hyperlink"/>
@@ -1656,7 +1623,7 @@
                 <w:noProof/>
                 <w:webHidden/>
               </w:rPr>
-              <w:instrText xml:space="preserve"> PAGEREF _Toc42381744 \h </w:instrText>
+              <w:instrText xml:space="preserve"> PAGEREF _Toc42383304 \h </w:instrText>
             </w:r>
             <w:r>
               <w:rPr>
@@ -1699,7 +1666,7 @@
               <w:lang w:eastAsia="en-US"/>
             </w:rPr>
           </w:pPr>
-          <w:hyperlink w:anchor="_Toc42381745" w:history="1">
+          <w:hyperlink w:anchor="_Toc42383305" w:history="1">
             <w:r>
               <w:rPr>
                 <w:rStyle w:val="Hyperlink"/>
@@ -1742,7 +1709,7 @@
                 <w:noProof/>
                 <w:webHidden/>
               </w:rPr>
-              <w:instrText xml:space="preserve"> PAGEREF _Toc42381745 \h </w:instrText>
+              <w:instrText xml:space="preserve"> PAGEREF _Toc42383305 \h </w:instrText>
             </w:r>
             <w:r>
               <w:rPr>
@@ -1785,7 +1752,7 @@
               <w:lang w:eastAsia="en-US"/>
             </w:rPr>
           </w:pPr>
-          <w:hyperlink w:anchor="_Toc42381746" w:history="1">
+          <w:hyperlink w:anchor="_Toc42383306" w:history="1">
             <w:r>
               <w:rPr>
                 <w:rStyle w:val="Hyperlink"/>
@@ -1828,7 +1795,7 @@
                 <w:noProof/>
                 <w:webHidden/>
               </w:rPr>
-              <w:instrText xml:space="preserve"> PAGEREF _Toc42381746 \h </w:instrText>
+              <w:instrText xml:space="preserve"> PAGEREF _Toc42383306 \h </w:instrText>
             </w:r>
             <w:r>
               <w:rPr>
@@ -1871,7 +1838,7 @@
               <w:lang w:eastAsia="en-US"/>
             </w:rPr>
           </w:pPr>
-          <w:hyperlink w:anchor="_Toc42381747" w:history="1">
+          <w:hyperlink w:anchor="_Toc42383307" w:history="1">
             <w:r>
               <w:rPr>
                 <w:rStyle w:val="Hyperlink"/>
@@ -1893,7 +1860,7 @@
                 <w:noProof/>
                 <w:lang w:val="sr-Latn-RS"/>
               </w:rPr>
-              <w:t>Scenario pretplaćivanja korisnika na kategoriju obaveštenja</w:t>
+              <w:t>Scenario odjavljivanja korisnika sa kategorije obaveštenja</w:t>
             </w:r>
             <w:r>
               <w:rPr>
@@ -1914,7 +1881,7 @@
                 <w:noProof/>
                 <w:webHidden/>
               </w:rPr>
-              <w:instrText xml:space="preserve"> PAGEREF _Toc42381747 \h </w:instrText>
+              <w:instrText xml:space="preserve"> PAGEREF _Toc42383307 \h </w:instrText>
             </w:r>
             <w:r>
               <w:rPr>
@@ -1957,7 +1924,7 @@
               <w:lang w:eastAsia="en-US"/>
             </w:rPr>
           </w:pPr>
-          <w:hyperlink w:anchor="_Toc42381748" w:history="1">
+          <w:hyperlink w:anchor="_Toc42383308" w:history="1">
             <w:r>
               <w:rPr>
                 <w:rStyle w:val="Hyperlink"/>
@@ -2000,7 +1967,7 @@
                 <w:noProof/>
                 <w:webHidden/>
               </w:rPr>
-              <w:instrText xml:space="preserve"> PAGEREF _Toc42381748 \h </w:instrText>
+              <w:instrText xml:space="preserve"> PAGEREF _Toc42383308 \h </w:instrText>
             </w:r>
             <w:r>
               <w:rPr>
@@ -2043,7 +2010,7 @@
               <w:lang w:eastAsia="en-US"/>
             </w:rPr>
           </w:pPr>
-          <w:hyperlink w:anchor="_Toc42381749" w:history="1">
+          <w:hyperlink w:anchor="_Toc42383309" w:history="1">
             <w:r>
               <w:rPr>
                 <w:rStyle w:val="Hyperlink"/>
@@ -2086,7 +2053,7 @@
                 <w:noProof/>
                 <w:webHidden/>
               </w:rPr>
-              <w:instrText xml:space="preserve"> PAGEREF _Toc42381749 \h </w:instrText>
+              <w:instrText xml:space="preserve"> PAGEREF _Toc42383309 \h </w:instrText>
             </w:r>
             <w:r>
               <w:rPr>
@@ -2129,7 +2096,7 @@
               <w:lang w:eastAsia="en-US"/>
             </w:rPr>
           </w:pPr>
-          <w:hyperlink w:anchor="_Toc42381750" w:history="1">
+          <w:hyperlink w:anchor="_Toc42383310" w:history="1">
             <w:r>
               <w:rPr>
                 <w:rStyle w:val="Hyperlink"/>
@@ -2172,7 +2139,7 @@
                 <w:noProof/>
                 <w:webHidden/>
               </w:rPr>
-              <w:instrText xml:space="preserve"> PAGEREF _Toc42381750 \h </w:instrText>
+              <w:instrText xml:space="preserve"> PAGEREF _Toc42383310 \h </w:instrText>
             </w:r>
             <w:r>
               <w:rPr>
@@ -2215,7 +2182,7 @@
               <w:lang w:eastAsia="en-US"/>
             </w:rPr>
           </w:pPr>
-          <w:hyperlink w:anchor="_Toc42381751" w:history="1">
+          <w:hyperlink w:anchor="_Toc42383311" w:history="1">
             <w:r>
               <w:rPr>
                 <w:rStyle w:val="Hyperlink"/>
@@ -2258,7 +2225,7 @@
                 <w:noProof/>
                 <w:webHidden/>
               </w:rPr>
-              <w:instrText xml:space="preserve"> PAGEREF _Toc42381751 \h </w:instrText>
+              <w:instrText xml:space="preserve"> PAGEREF _Toc42383311 \h </w:instrText>
             </w:r>
             <w:r>
               <w:rPr>
@@ -2301,7 +2268,7 @@
               <w:lang w:eastAsia="en-US"/>
             </w:rPr>
           </w:pPr>
-          <w:hyperlink w:anchor="_Toc42381752" w:history="1">
+          <w:hyperlink w:anchor="_Toc42383312" w:history="1">
             <w:r>
               <w:rPr>
                 <w:rStyle w:val="Hyperlink"/>
@@ -2344,7 +2311,7 @@
                 <w:noProof/>
                 <w:webHidden/>
               </w:rPr>
-              <w:instrText xml:space="preserve"> PAGEREF _Toc42381752 \h </w:instrText>
+              <w:instrText xml:space="preserve"> PAGEREF _Toc42383312 \h </w:instrText>
             </w:r>
             <w:r>
               <w:rPr>
@@ -2387,7 +2354,7 @@
               <w:lang w:eastAsia="en-US"/>
             </w:rPr>
           </w:pPr>
-          <w:hyperlink w:anchor="_Toc42381753" w:history="1">
+          <w:hyperlink w:anchor="_Toc42383313" w:history="1">
             <w:r>
               <w:rPr>
                 <w:rStyle w:val="Hyperlink"/>
@@ -2430,7 +2397,7 @@
                 <w:noProof/>
                 <w:webHidden/>
               </w:rPr>
-              <w:instrText xml:space="preserve"> PAGEREF _Toc42381753 \h </w:instrText>
+              <w:instrText xml:space="preserve"> PAGEREF _Toc42383313 \h </w:instrText>
             </w:r>
             <w:r>
               <w:rPr>
@@ -2598,7 +2565,7 @@
           <w:lang w:val="sr-Latn-RS"/>
         </w:rPr>
       </w:pPr>
-      <w:bookmarkStart w:id="1" w:name="_Toc42381742"/>
+      <w:bookmarkStart w:id="1" w:name="_Toc42383302"/>
       <w:r>
         <w:rPr>
           <w:szCs w:val="40"/>
@@ -2620,7 +2587,7 @@
           <w:lang w:val="sr-Latn-RS"/>
         </w:rPr>
       </w:pPr>
-      <w:bookmarkStart w:id="2" w:name="_Toc42381743"/>
+      <w:bookmarkStart w:id="2" w:name="_Toc42383303"/>
       <w:r>
         <w:rPr>
           <w:lang w:val="sr-Latn-RS"/>
@@ -2667,43 +2634,7 @@
         <w:rPr>
           <w:lang w:val="sr-Latn-RS"/>
         </w:rPr>
-        <w:t xml:space="preserve">za </w:t>
-      </w:r>
-      <w:r>
-        <w:rPr>
-          <w:lang w:val="sr-Latn-RS"/>
-        </w:rPr>
-        <w:t>odjavljivanje korisnika s</w:t>
-      </w:r>
-      <w:r>
-        <w:rPr>
-          <w:lang w:val="sr-Latn-RS"/>
-        </w:rPr>
-        <w:t>a kategorij</w:t>
-      </w:r>
-      <w:r>
-        <w:rPr>
-          <w:lang w:val="sr-Latn-RS"/>
-        </w:rPr>
-        <w:t>e</w:t>
-      </w:r>
-      <w:r>
-        <w:rPr>
-          <w:lang w:val="sr-Latn-RS"/>
-        </w:rPr>
-        <w:t xml:space="preserve"> </w:t>
-      </w:r>
-      <w:r>
-        <w:rPr>
-          <w:lang w:val="sr-Latn-RS"/>
-        </w:rPr>
-        <w:t>obaveštenja</w:t>
-      </w:r>
-      <w:r>
-        <w:rPr>
-          <w:lang w:val="sr-Latn-RS"/>
-        </w:rPr>
-        <w:t>.</w:t>
+        <w:t>za odjavljivanje korisnika sa kategorije obaveštenja.</w:t>
       </w:r>
     </w:p>
     <w:p>
@@ -2715,7 +2646,7 @@
           <w:lang w:val="sr-Latn-RS"/>
         </w:rPr>
       </w:pPr>
-      <w:bookmarkStart w:id="3" w:name="_Toc42381744"/>
+      <w:bookmarkStart w:id="3" w:name="_Toc42383304"/>
       <w:r>
         <w:rPr>
           <w:lang w:val="sr-Latn-RS"/>
@@ -2760,7 +2691,7 @@
         </w:rPr>
         <w:tab/>
       </w:r>
-      <w:bookmarkStart w:id="4" w:name="_Toc42381745"/>
+      <w:bookmarkStart w:id="4" w:name="_Toc42383305"/>
       <w:r>
         <w:rPr>
           <w:lang w:val="sr-Latn-RS"/>
@@ -2833,7 +2764,7 @@
           <w:lang w:val="sr-Latn-RS"/>
         </w:rPr>
       </w:pPr>
-      <w:bookmarkStart w:id="5" w:name="_Toc42381746"/>
+      <w:bookmarkStart w:id="5" w:name="_Toc42383306"/>
       <w:r>
         <w:rPr>
           <w:lang w:val="sr-Latn-RS"/>
@@ -3009,13 +2940,27 @@
           <w:lang w:val="sr-Latn-RS"/>
         </w:rPr>
       </w:pPr>
-      <w:bookmarkStart w:id="6" w:name="_Toc42381747"/>
+      <w:bookmarkStart w:id="6" w:name="_Toc42383307"/>
       <w:r>
         <w:rPr>
           <w:szCs w:val="40"/>
           <w:lang w:val="sr-Latn-RS"/>
         </w:rPr>
-        <w:t xml:space="preserve">Scenario pretplaćivanja korisnika na kategoriju </w:t>
+        <w:t xml:space="preserve">Scenario </w:t>
+      </w:r>
+      <w:r>
+        <w:rPr>
+          <w:szCs w:val="40"/>
+          <w:lang w:val="sr-Latn-RS"/>
+        </w:rPr>
+        <w:t>odjavljivanja korisnika sa kategorije</w:t>
+      </w:r>
+      <w:r>
+        <w:rPr>
+          <w:szCs w:val="40"/>
+          <w:lang w:val="sr-Latn-RS"/>
+        </w:rPr>
+        <w:t xml:space="preserve"> </w:t>
       </w:r>
       <w:r>
         <w:rPr>
@@ -3038,7 +2983,7 @@
           <w:lang w:val="sr-Latn-RS"/>
         </w:rPr>
       </w:pPr>
-      <w:bookmarkStart w:id="7" w:name="_Toc42381748"/>
+      <w:bookmarkStart w:id="7" w:name="_Toc42383308"/>
       <w:r>
         <w:rPr>
           <w:lang w:val="sr-Latn-RS"/>
@@ -3059,25 +3004,19 @@
         <w:rPr>
           <w:lang w:val="sr-Latn-RS"/>
         </w:rPr>
-        <w:t>Korisnik ima mogućnost da se odjavi sa kategorije objava na koju je već prijavljen</w:t>
-      </w:r>
-      <w:r>
-        <w:rPr>
-          <w:lang w:val="sr-Latn-RS"/>
-        </w:rPr>
-        <w:t xml:space="preserve">. </w:t>
-      </w:r>
-      <w:r>
-        <w:rPr>
-          <w:lang w:val="sr-Latn-RS"/>
-        </w:rPr>
-        <w:t>Odjavljivanje sa kategorije obaveštenja podrazumeva da korisnik više neće primati email poruke u vezi sa novim obaveštenjima iz date kategorije obaveštenja</w:t>
-      </w:r>
-      <w:r>
-        <w:rPr>
-          <w:lang w:val="sr-Latn-RS"/>
-        </w:rPr>
-        <w:t>.</w:t>
+        <w:t xml:space="preserve">Korisnik ima mogućnost da se odjavi sa kategorije </w:t>
+      </w:r>
+      <w:r>
+        <w:rPr>
+          <w:lang w:val="sr-Latn-RS"/>
+        </w:rPr>
+        <w:t>obaveštenja</w:t>
+      </w:r>
+      <w:r>
+        <w:rPr>
+          <w:lang w:val="sr-Latn-RS"/>
+        </w:rPr>
+        <w:t xml:space="preserve"> na koju je već prijavljen. Odjavljivanje sa kategorije obaveštenja podrazumeva da korisnik više neće primati email poruke u vezi sa novim obaveštenjima iz date kategorije obaveštenja.</w:t>
       </w:r>
     </w:p>
     <w:p>
@@ -3092,7 +3031,7 @@
           <w:lang w:val="sr-Latn-RS"/>
         </w:rPr>
       </w:pPr>
-      <w:bookmarkStart w:id="8" w:name="_Toc42381749"/>
+      <w:bookmarkStart w:id="8" w:name="_Toc42383309"/>
       <w:r>
         <w:rPr>
           <w:lang w:val="sr-Latn-RS"/>
@@ -3110,7 +3049,7 @@
           <w:lang w:val="sr-Latn-RS"/>
         </w:rPr>
       </w:pPr>
-      <w:bookmarkStart w:id="9" w:name="_Toc42381750"/>
+      <w:bookmarkStart w:id="9" w:name="_Toc42383310"/>
       <w:r>
         <w:rPr>
           <w:lang w:val="sr-Latn-RS"/>
@@ -3133,49 +3072,7 @@
         <w:rPr>
           <w:lang w:val="sr-Latn-RS"/>
         </w:rPr>
-        <w:t xml:space="preserve">se </w:t>
-      </w:r>
-      <w:r>
-        <w:rPr>
-          <w:lang w:val="sr-Latn-RS"/>
-        </w:rPr>
-        <w:t>odjavljuje</w:t>
-      </w:r>
-      <w:r>
-        <w:rPr>
-          <w:lang w:val="sr-Latn-RS"/>
-        </w:rPr>
-        <w:t xml:space="preserve"> </w:t>
-      </w:r>
-      <w:r>
-        <w:rPr>
-          <w:lang w:val="sr-Latn-RS"/>
-        </w:rPr>
-        <w:t>s</w:t>
-      </w:r>
-      <w:r>
-        <w:rPr>
-          <w:lang w:val="sr-Latn-RS"/>
-        </w:rPr>
-        <w:t>a kategorij</w:t>
-      </w:r>
-      <w:r>
-        <w:rPr>
-          <w:lang w:val="sr-Latn-RS"/>
-        </w:rPr>
-        <w:t>e</w:t>
-      </w:r>
-      <w:r>
-        <w:rPr>
-          <w:lang w:val="sr-Latn-RS"/>
-        </w:rPr>
-        <w:t xml:space="preserve"> oba</w:t>
-      </w:r>
-      <w:r>
-        <w:rPr>
-          <w:lang w:val="sr-Latn-RS"/>
-        </w:rPr>
-        <w:t>veštenja</w:t>
+        <w:t>se odjavljuje sa kategorije obaveštenja</w:t>
       </w:r>
       <w:bookmarkEnd w:id="9"/>
     </w:p>
@@ -3233,43 +3130,7 @@
         <w:rPr>
           <w:lang w:val="sr-Latn-RS"/>
         </w:rPr>
-        <w:t xml:space="preserve">3. Korisnik se pritiskom na polje za potvrdu </w:t>
-      </w:r>
-      <w:r>
-        <w:rPr>
-          <w:lang w:val="sr-Latn-RS"/>
-        </w:rPr>
-        <w:t>odjavljuje</w:t>
-      </w:r>
-      <w:r>
-        <w:rPr>
-          <w:lang w:val="sr-Latn-RS"/>
-        </w:rPr>
-        <w:t xml:space="preserve"> </w:t>
-      </w:r>
-      <w:r>
-        <w:rPr>
-          <w:lang w:val="sr-Latn-RS"/>
-        </w:rPr>
-        <w:t>sa odgovarajuće</w:t>
-      </w:r>
-      <w:r>
-        <w:rPr>
-          <w:lang w:val="sr-Latn-RS"/>
-        </w:rPr>
-        <w:t xml:space="preserve"> kategoriju ob</w:t>
-      </w:r>
-      <w:r>
-        <w:rPr>
-          <w:lang w:val="sr-Latn-RS"/>
-        </w:rPr>
-        <w:t>aveštenja</w:t>
-      </w:r>
-      <w:r>
-        <w:rPr>
-          <w:lang w:val="sr-Latn-RS"/>
-        </w:rPr>
-        <w:t>.</w:t>
+        <w:t>3. Korisnik se pritiskom na polje za potvrdu odjavljuje sa odgovarajuće kategoriju obaveštenja.</w:t>
       </w:r>
     </w:p>
     <w:p>
@@ -3284,31 +3145,7 @@
         <w:rPr>
           <w:lang w:val="sr-Latn-RS"/>
         </w:rPr>
-        <w:t xml:space="preserve">4. Sistem </w:t>
-      </w:r>
-      <w:r>
-        <w:rPr>
-          <w:lang w:val="sr-Latn-RS"/>
-        </w:rPr>
-        <w:t>ot</w:t>
-      </w:r>
-      <w:r>
-        <w:rPr>
-          <w:lang w:val="sr-Latn-RS"/>
-        </w:rPr>
-        <w:t xml:space="preserve">čekira odgovarajuće polje za potvrdu označavajući da je korisnik </w:t>
-      </w:r>
-      <w:r>
-        <w:rPr>
-          <w:lang w:val="sr-Latn-RS"/>
-        </w:rPr>
-        <w:t>odjavljen</w:t>
-      </w:r>
-      <w:r>
-        <w:rPr>
-          <w:lang w:val="sr-Latn-RS"/>
-        </w:rPr>
-        <w:t>.</w:t>
+        <w:t>4. Sistem otčekira odgovarajuće polje za potvrdu označavajući da je korisnik odjavljen.</w:t>
       </w:r>
     </w:p>
     <w:p>
@@ -3323,7 +3160,7 @@
           <w:lang w:val="sr-Latn-RS"/>
         </w:rPr>
       </w:pPr>
-      <w:bookmarkStart w:id="10" w:name="_Toc42381751"/>
+      <w:bookmarkStart w:id="10" w:name="_Toc42383311"/>
       <w:r>
         <w:rPr>
           <w:lang w:val="sr-Latn-RS"/>
@@ -3359,7 +3196,7 @@
           <w:lang w:val="sr-Latn-RS"/>
         </w:rPr>
       </w:pPr>
-      <w:bookmarkStart w:id="11" w:name="_Toc42381752"/>
+      <w:bookmarkStart w:id="11" w:name="_Toc42383312"/>
       <w:r>
         <w:rPr>
           <w:lang w:val="sr-Latn-RS"/>
@@ -3381,13 +3218,7 @@
         <w:rPr>
           <w:lang w:val="sr-Latn-RS"/>
         </w:rPr>
-        <w:t>Korisnik mora biti ulogovan na sistem. Korisnik je tipa „neprivilegovani korisnik“.</w:t>
-      </w:r>
-      <w:r>
-        <w:rPr>
-          <w:lang w:val="sr-Latn-RS"/>
-        </w:rPr>
-        <w:t xml:space="preserve"> Korisnik je prijavljen na datu kategoriju obaveštenja.</w:t>
+        <w:t>Korisnik mora biti ulogovan na sistem. Korisnik je tipa „neprivilegovani korisnik“. Korisnik je prijavljen na datu kategoriju obaveštenja.</w:t>
       </w:r>
     </w:p>
     <w:p>
@@ -3399,7 +3230,7 @@
           <w:lang w:val="sr-Latn-RS"/>
         </w:rPr>
       </w:pPr>
-      <w:bookmarkStart w:id="12" w:name="_Toc42381753"/>
+      <w:bookmarkStart w:id="12" w:name="_Toc42383313"/>
       <w:r>
         <w:rPr>
           <w:lang w:val="sr-Latn-RS"/>

</xml_diff>